<commit_message>
added all sorts, congrants!
</commit_message>
<xml_diff>
--- a/l2/лаб2.docx
+++ b/l2/лаб2.docx
@@ -1283,21 +1283,38 @@
           <w:rFonts w:ascii="Times New Roman" w:hAnsi="Times New Roman" w:cs="Arial"/>
           <w:sz w:val="24"/>
           <w:szCs w:val="24"/>
-        </w:rPr>
-        <w:t>.</w:t>
-      </w:r>
-    </w:p>
-    <w:p>
-      <w:pPr>
-        <w:ind w:left="720"/>
-        <w:rPr>
-          <w:rFonts w:ascii="Times New Roman" w:hAnsi="Times New Roman" w:cs="Arial"/>
-          <w:sz w:val="24"/>
-          <w:szCs w:val="24"/>
-        </w:rPr>
-      </w:pPr>
+          <w:lang w:val="en-US"/>
+        </w:rPr>
+        <w:t xml:space="preserve"> </w:t>
+      </w:r>
+      <w:r>
+        <w:rPr>
+          <w:rFonts w:ascii="Times New Roman" w:hAnsi="Times New Roman" w:cs="Arial"/>
+          <w:sz w:val="24"/>
+          <w:szCs w:val="24"/>
+        </w:rPr>
+        <w:t>для 1, 2, 4, 8 разрядов</w:t>
+      </w:r>
       <w:bookmarkStart w:id="0" w:name="_GoBack"/>
       <w:bookmarkEnd w:id="0"/>
+      <w:r>
+        <w:rPr>
+          <w:rFonts w:ascii="Times New Roman" w:hAnsi="Times New Roman" w:cs="Arial"/>
+          <w:sz w:val="24"/>
+          <w:szCs w:val="24"/>
+        </w:rPr>
+        <w:t>.</w:t>
+      </w:r>
+    </w:p>
+    <w:p>
+      <w:pPr>
+        <w:ind w:left="720"/>
+        <w:rPr>
+          <w:rFonts w:ascii="Times New Roman" w:hAnsi="Times New Roman" w:cs="Arial"/>
+          <w:sz w:val="24"/>
+          <w:szCs w:val="24"/>
+        </w:rPr>
+      </w:pPr>
     </w:p>
     <w:sectPr>
       <w:pgSz w:w="11906" w:h="16838"/>

</xml_diff>